<commit_message>
Entrega 2 - Análisis
Entrega 2 - Análisis
</commit_message>
<xml_diff>
--- a/Informe.docx
+++ b/Informe.docx
@@ -156,10 +156,7 @@
         <w:spacing w:line="360" w:lineRule="auto"/>
       </w:pPr>
       <w:r>
-        <w:t xml:space="preserve">Movimiento: Los personajes podrán moverse </w:t>
-      </w:r>
-      <w:r>
-        <w:t>en dos dimensiones</w:t>
+        <w:t>Movimiento: Los personajes podrán moverse en dos dimensiones</w:t>
       </w:r>
       <w:r>
         <w:t>.</w:t>
@@ -348,6 +345,7 @@
         <w:t xml:space="preserve">l lugar al que habían llegado y por el cual debían salir, entonces para </w:t>
       </w:r>
       <w:r>
+        <w:lastRenderedPageBreak/>
         <w:t xml:space="preserve">devolverse tuvieron que enfrentar al jefe de ese universo que tenía una nave que le serviría para llegar al punto de inicio y salir. </w:t>
       </w:r>
     </w:p>
@@ -369,7 +367,6 @@
           <w:b/>
           <w:bCs/>
         </w:rPr>
-        <w:lastRenderedPageBreak/>
         <w:t xml:space="preserve">Delimitaciones de desarrollo: </w:t>
       </w:r>
     </w:p>
@@ -532,6 +529,639 @@
         <w:pStyle w:val="Prrafodelista"/>
         <w:spacing w:line="360" w:lineRule="auto"/>
       </w:pPr>
+    </w:p>
+    <w:p>
+      <w:pPr>
+        <w:pStyle w:val="Prrafodelista"/>
+        <w:spacing w:line="360" w:lineRule="auto"/>
+      </w:pPr>
+    </w:p>
+    <w:p>
+      <w:pPr>
+        <w:pStyle w:val="Prrafodelista"/>
+        <w:spacing w:line="360" w:lineRule="auto"/>
+      </w:pPr>
+    </w:p>
+    <w:p>
+      <w:pPr>
+        <w:pStyle w:val="Prrafodelista"/>
+        <w:spacing w:line="360" w:lineRule="auto"/>
+      </w:pPr>
+    </w:p>
+    <w:p>
+      <w:pPr>
+        <w:pStyle w:val="Prrafodelista"/>
+        <w:spacing w:line="360" w:lineRule="auto"/>
+      </w:pPr>
+    </w:p>
+    <w:p>
+      <w:pPr>
+        <w:pStyle w:val="Prrafodelista"/>
+        <w:spacing w:line="360" w:lineRule="auto"/>
+      </w:pPr>
+    </w:p>
+    <w:p>
+      <w:pPr>
+        <w:pStyle w:val="Prrafodelista"/>
+        <w:spacing w:line="360" w:lineRule="auto"/>
+      </w:pPr>
+    </w:p>
+    <w:p>
+      <w:pPr>
+        <w:pStyle w:val="Prrafodelista"/>
+        <w:spacing w:line="360" w:lineRule="auto"/>
+      </w:pPr>
+    </w:p>
+    <w:p>
+      <w:pPr>
+        <w:pStyle w:val="Prrafodelista"/>
+        <w:spacing w:line="360" w:lineRule="auto"/>
+      </w:pPr>
+    </w:p>
+    <w:p>
+      <w:pPr>
+        <w:pStyle w:val="Prrafodelista"/>
+        <w:spacing w:line="360" w:lineRule="auto"/>
+      </w:pPr>
+    </w:p>
+    <w:p>
+      <w:pPr>
+        <w:pStyle w:val="Prrafodelista"/>
+        <w:spacing w:line="360" w:lineRule="auto"/>
+      </w:pPr>
+    </w:p>
+    <w:p>
+      <w:pPr>
+        <w:pStyle w:val="Prrafodelista"/>
+        <w:spacing w:line="360" w:lineRule="auto"/>
+      </w:pPr>
+    </w:p>
+    <w:p>
+      <w:pPr>
+        <w:pStyle w:val="Prrafodelista"/>
+        <w:spacing w:line="360" w:lineRule="auto"/>
+      </w:pPr>
+    </w:p>
+    <w:p>
+      <w:pPr>
+        <w:pStyle w:val="Prrafodelista"/>
+        <w:spacing w:line="360" w:lineRule="auto"/>
+      </w:pPr>
+    </w:p>
+    <w:p>
+      <w:pPr>
+        <w:pStyle w:val="Prrafodelista"/>
+        <w:spacing w:line="360" w:lineRule="auto"/>
+      </w:pPr>
+    </w:p>
+    <w:p>
+      <w:pPr>
+        <w:pStyle w:val="Prrafodelista"/>
+        <w:spacing w:line="360" w:lineRule="auto"/>
+        <w:rPr>
+          <w:b/>
+          <w:bCs/>
+        </w:rPr>
+      </w:pPr>
+      <w:r>
+        <w:rPr>
+          <w:b/>
+          <w:bCs/>
+        </w:rPr>
+        <w:t>Análisis</w:t>
+      </w:r>
+    </w:p>
+    <w:p>
+      <w:pPr>
+        <w:pStyle w:val="Prrafodelista"/>
+        <w:numPr>
+          <w:ilvl w:val="0"/>
+          <w:numId w:val="3"/>
+        </w:numPr>
+        <w:spacing w:line="360" w:lineRule="auto"/>
+        <w:rPr>
+          <w:b/>
+          <w:bCs/>
+        </w:rPr>
+      </w:pPr>
+      <w:r>
+        <w:rPr>
+          <w:b/>
+          <w:bCs/>
+        </w:rPr>
+        <w:t>Funcionamiento detallado de niveles:</w:t>
+      </w:r>
+    </w:p>
+    <w:p>
+      <w:pPr>
+        <w:pStyle w:val="Prrafodelista"/>
+        <w:numPr>
+          <w:ilvl w:val="1"/>
+          <w:numId w:val="2"/>
+        </w:numPr>
+        <w:spacing w:line="360" w:lineRule="auto"/>
+        <w:rPr>
+          <w:b/>
+          <w:bCs/>
+        </w:rPr>
+      </w:pPr>
+      <w:r>
+        <w:rPr>
+          <w:b/>
+          <w:bCs/>
+        </w:rPr>
+        <w:t xml:space="preserve">Nivel 1: </w:t>
+      </w:r>
+    </w:p>
+    <w:p>
+      <w:pPr>
+        <w:pStyle w:val="Prrafodelista"/>
+        <w:numPr>
+          <w:ilvl w:val="0"/>
+          <w:numId w:val="13"/>
+        </w:numPr>
+        <w:spacing w:line="360" w:lineRule="auto"/>
+        <w:rPr>
+          <w:b/>
+          <w:bCs/>
+        </w:rPr>
+      </w:pPr>
+      <w:r>
+        <w:t xml:space="preserve">Zona de la nave: </w:t>
+      </w:r>
+      <w:r>
+        <w:t xml:space="preserve"> </w:t>
+      </w:r>
+      <w:r>
+        <w:t xml:space="preserve">esta es la parte principal del primer nivel y es el objetivo de Rick y Morty. </w:t>
+      </w:r>
+    </w:p>
+    <w:p>
+      <w:pPr>
+        <w:pStyle w:val="Prrafodelista"/>
+        <w:numPr>
+          <w:ilvl w:val="0"/>
+          <w:numId w:val="13"/>
+        </w:numPr>
+        <w:spacing w:line="360" w:lineRule="auto"/>
+        <w:rPr>
+          <w:b/>
+          <w:bCs/>
+        </w:rPr>
+      </w:pPr>
+      <w:r>
+        <w:t>Zona enemiga: es la zona en la que se encuentran los residentes y enemigos de los personajes principales, esta zona está al frente de la nave.</w:t>
+      </w:r>
+    </w:p>
+    <w:p>
+      <w:pPr>
+        <w:pStyle w:val="Prrafodelista"/>
+        <w:numPr>
+          <w:ilvl w:val="0"/>
+          <w:numId w:val="13"/>
+        </w:numPr>
+        <w:spacing w:line="360" w:lineRule="auto"/>
+        <w:rPr>
+          <w:b/>
+          <w:bCs/>
+        </w:rPr>
+      </w:pPr>
+      <w:r>
+        <w:t>Enemigos y obstáculos: la zona enemiga está llena de enemigos y obstáculos como hue</w:t>
+      </w:r>
+      <w:r>
+        <w:t>c</w:t>
+      </w:r>
+      <w:r>
+        <w:t>os, piedras flotantes.</w:t>
+      </w:r>
+    </w:p>
+    <w:p>
+      <w:pPr>
+        <w:pStyle w:val="Prrafodelista"/>
+        <w:numPr>
+          <w:ilvl w:val="0"/>
+          <w:numId w:val="13"/>
+        </w:numPr>
+        <w:spacing w:line="360" w:lineRule="auto"/>
+        <w:rPr>
+          <w:b/>
+          <w:bCs/>
+        </w:rPr>
+      </w:pPr>
+      <w:r>
+        <w:t xml:space="preserve">Desafío final N1: Rick y Morty debe </w:t>
+      </w:r>
+      <w:r>
+        <w:t xml:space="preserve">encontrar una manera de ingresar al área </w:t>
+      </w:r>
+      <w:r>
+        <w:t>de la nave</w:t>
+      </w:r>
+      <w:r>
+        <w:t xml:space="preserve"> sin sufrir </w:t>
+      </w:r>
+      <w:r>
+        <w:t>daños</w:t>
+      </w:r>
+      <w:r>
+        <w:t>. Para ello, podrán utilizar sus armas para luchar contra enemigos o utilizar obstáculos para protegerse</w:t>
+      </w:r>
+      <w:r>
+        <w:t xml:space="preserve">. </w:t>
+      </w:r>
+    </w:p>
+    <w:p>
+      <w:pPr>
+        <w:pStyle w:val="Prrafodelista"/>
+        <w:spacing w:line="360" w:lineRule="auto"/>
+        <w:ind w:left="2160"/>
+        <w:rPr>
+          <w:b/>
+          <w:bCs/>
+        </w:rPr>
+      </w:pPr>
+    </w:p>
+    <w:p>
+      <w:pPr>
+        <w:pStyle w:val="Prrafodelista"/>
+        <w:numPr>
+          <w:ilvl w:val="1"/>
+          <w:numId w:val="2"/>
+        </w:numPr>
+        <w:spacing w:line="360" w:lineRule="auto"/>
+        <w:rPr>
+          <w:b/>
+          <w:bCs/>
+        </w:rPr>
+      </w:pPr>
+      <w:r>
+        <w:rPr>
+          <w:b/>
+          <w:bCs/>
+        </w:rPr>
+        <w:t xml:space="preserve">Nivel 2: </w:t>
+      </w:r>
+      <w:r>
+        <w:t xml:space="preserve">Este nivel será la unión del nivel 2 y nivel 3 descritos en la entrega anterior, por lo tanto, el nivel 2 será de esta manera: </w:t>
+      </w:r>
+    </w:p>
+    <w:p>
+      <w:pPr>
+        <w:pStyle w:val="Prrafodelista"/>
+        <w:spacing w:line="360" w:lineRule="auto"/>
+        <w:ind w:left="1440"/>
+      </w:pPr>
+      <w:r>
+        <w:t xml:space="preserve">Al llegar a la nave salen por el territorio, pensaron que era todo lo que tendrían que enfrentar, pero se hayan con un grupo grande de enemigos que respaldan al jefe de ellos el cual tiene la pieza faltante, deberán derrumbarlos para ganar esta. </w:t>
+      </w:r>
+    </w:p>
+    <w:p>
+      <w:pPr>
+        <w:pStyle w:val="Prrafodelista"/>
+        <w:spacing w:line="360" w:lineRule="auto"/>
+        <w:ind w:left="1440"/>
+      </w:pPr>
+      <w:r>
+        <w:t xml:space="preserve">Una vez derrotados los enemigos que lo respaldan, el jefe queda al descubierto y sin ninguna defensa, por lo tanto, no tiene más opciones que luchar contra Rick and Morty. </w:t>
+      </w:r>
+    </w:p>
+    <w:p>
+      <w:pPr>
+        <w:pStyle w:val="Prrafodelista"/>
+        <w:spacing w:line="360" w:lineRule="auto"/>
+        <w:ind w:left="1440"/>
+      </w:pPr>
+      <w:r>
+        <w:t xml:space="preserve">Una vez Rick and Morty derrotan al jefe final, éste deja caer la pieza faltante para que se puedan ir y así poder reparar la batería. </w:t>
+      </w:r>
+    </w:p>
+    <w:p>
+      <w:pPr>
+        <w:pStyle w:val="Prrafodelista"/>
+        <w:spacing w:line="360" w:lineRule="auto"/>
+        <w:ind w:left="1440"/>
+      </w:pPr>
+    </w:p>
+    <w:p>
+      <w:pPr>
+        <w:pStyle w:val="Prrafodelista"/>
+        <w:spacing w:line="360" w:lineRule="auto"/>
+        <w:ind w:left="1440"/>
+        <w:rPr>
+          <w:b/>
+          <w:bCs/>
+        </w:rPr>
+      </w:pPr>
+      <w:r>
+        <w:rPr>
+          <w:b/>
+          <w:bCs/>
+        </w:rPr>
+        <w:t>Ya teniendo descrito el nivel, el funcionamiento es el siguiente:</w:t>
+      </w:r>
+    </w:p>
+    <w:p>
+      <w:pPr>
+        <w:pStyle w:val="Prrafodelista"/>
+        <w:spacing w:line="360" w:lineRule="auto"/>
+        <w:ind w:left="1440"/>
+        <w:rPr>
+          <w:b/>
+          <w:bCs/>
+        </w:rPr>
+      </w:pPr>
+    </w:p>
+    <w:p>
+      <w:pPr>
+        <w:pStyle w:val="Prrafodelista"/>
+        <w:numPr>
+          <w:ilvl w:val="1"/>
+          <w:numId w:val="2"/>
+        </w:numPr>
+        <w:spacing w:line="360" w:lineRule="auto"/>
+      </w:pPr>
+      <w:r>
+        <w:rPr>
+          <w:b/>
+          <w:bCs/>
+        </w:rPr>
+        <w:t>Escenario:</w:t>
+      </w:r>
+      <w:r>
+        <w:t xml:space="preserve"> El nivel tiene lugar en</w:t>
+      </w:r>
+      <w:r>
+        <w:t xml:space="preserve"> el cielo de</w:t>
+      </w:r>
+      <w:r>
+        <w:t xml:space="preserve"> un territorio desconocido, que puede ser un escenario en 2D con obstáculos, plataformas y enemigos.</w:t>
+      </w:r>
+    </w:p>
+    <w:p>
+      <w:pPr>
+        <w:pStyle w:val="Prrafodelista"/>
+        <w:numPr>
+          <w:ilvl w:val="1"/>
+          <w:numId w:val="2"/>
+        </w:numPr>
+        <w:spacing w:line="360" w:lineRule="auto"/>
+      </w:pPr>
+      <w:r>
+        <w:rPr>
+          <w:b/>
+          <w:bCs/>
+        </w:rPr>
+        <w:t>Desafío inicial:</w:t>
+      </w:r>
+      <w:r>
+        <w:t xml:space="preserve"> Rick and Morty se enfrentan a un grupo grande de enemigos que están respaldando al jefe enemigo. </w:t>
+      </w:r>
+    </w:p>
+    <w:p>
+      <w:pPr>
+        <w:pStyle w:val="Prrafodelista"/>
+        <w:numPr>
+          <w:ilvl w:val="1"/>
+          <w:numId w:val="2"/>
+        </w:numPr>
+        <w:spacing w:line="360" w:lineRule="auto"/>
+      </w:pPr>
+      <w:r>
+        <w:rPr>
+          <w:b/>
+          <w:bCs/>
+        </w:rPr>
+        <w:lastRenderedPageBreak/>
+        <w:t>Enemigos respaldando al jefe:</w:t>
+      </w:r>
+      <w:r>
+        <w:t xml:space="preserve"> Los enemigos que respaldan al jefe están estratégicamente ubicados en el nivel. Los jugadores deben vencer a estos enemigos para avanzar.</w:t>
+      </w:r>
+    </w:p>
+    <w:p>
+      <w:pPr>
+        <w:pStyle w:val="Prrafodelista"/>
+        <w:numPr>
+          <w:ilvl w:val="1"/>
+          <w:numId w:val="2"/>
+        </w:numPr>
+        <w:spacing w:line="360" w:lineRule="auto"/>
+      </w:pPr>
+      <w:r>
+        <w:rPr>
+          <w:b/>
+          <w:bCs/>
+        </w:rPr>
+        <w:t>Jefe final:</w:t>
+      </w:r>
+      <w:r>
+        <w:t xml:space="preserve"> Una vez que los enemigos respaldantes son derrotados, el jefe enemigo queda al descubierto y sin defensa. Este jefe es el poseedor de la pieza faltante que Rick y Morty necesitan. Los jugadores deben enfrentarse al jefe en una batalla final.</w:t>
+      </w:r>
+    </w:p>
+    <w:p>
+      <w:pPr>
+        <w:pStyle w:val="Prrafodelista"/>
+        <w:numPr>
+          <w:ilvl w:val="1"/>
+          <w:numId w:val="2"/>
+        </w:numPr>
+        <w:spacing w:line="360" w:lineRule="auto"/>
+      </w:pPr>
+      <w:r>
+        <w:rPr>
+          <w:b/>
+          <w:bCs/>
+        </w:rPr>
+        <w:t>Recompensa:</w:t>
+      </w:r>
+      <w:r>
+        <w:t xml:space="preserve"> Después de derrotar al jefe final, este deja caer la pieza faltante. Los jugadores </w:t>
+      </w:r>
+      <w:r>
+        <w:t>tienen que</w:t>
+      </w:r>
+      <w:r>
+        <w:t xml:space="preserve"> recogerla</w:t>
+      </w:r>
+      <w:r>
+        <w:t xml:space="preserve"> </w:t>
+      </w:r>
+      <w:r>
+        <w:t>y avanzar en su misión de reparar la batería de la nave.</w:t>
+      </w:r>
+    </w:p>
+    <w:p>
+      <w:pPr>
+        <w:pStyle w:val="Prrafodelista"/>
+        <w:spacing w:line="360" w:lineRule="auto"/>
+        <w:ind w:left="1440"/>
+      </w:pPr>
+    </w:p>
+    <w:p>
+      <w:pPr>
+        <w:pStyle w:val="Prrafodelista"/>
+        <w:numPr>
+          <w:ilvl w:val="0"/>
+          <w:numId w:val="3"/>
+        </w:numPr>
+        <w:spacing w:line="360" w:lineRule="auto"/>
+      </w:pPr>
+      <w:r>
+        <w:rPr>
+          <w:b/>
+          <w:bCs/>
+        </w:rPr>
+        <w:t>Funcionamiento físico (ecuaciones):</w:t>
+      </w:r>
+    </w:p>
+    <w:p>
+      <w:pPr>
+        <w:spacing w:line="360" w:lineRule="auto"/>
+      </w:pPr>
+      <w:r>
+        <w:t xml:space="preserve">Al ser un juego en 2D, los movimientos serán limitados, es decir, en un plano X y Y (arriba, izquierda y derecha). </w:t>
+      </w:r>
+    </w:p>
+    <w:p>
+      <w:pPr>
+        <w:spacing w:line="360" w:lineRule="auto"/>
+      </w:pPr>
+      <w:r>
+        <w:t>Se usan ecuaciones paramétricas para definir las trayectorias de movimiento de los personajes, enemigos. A continuación, se describirán las ecuaciones paramétricas simples que se van a utilizar:</w:t>
+      </w:r>
+    </w:p>
+    <w:p>
+      <w:pPr>
+        <w:pStyle w:val="Prrafodelista"/>
+        <w:numPr>
+          <w:ilvl w:val="0"/>
+          <w:numId w:val="12"/>
+        </w:numPr>
+        <w:spacing w:line="360" w:lineRule="auto"/>
+      </w:pPr>
+      <w:r>
+        <w:rPr>
+          <w:b/>
+          <w:bCs/>
+        </w:rPr>
+        <w:t>Para el movimiento de Rick y Morty:</w:t>
+      </w:r>
+      <w:r>
+        <w:t xml:space="preserve"> Se puede usar ecuaciones paramétricas para definir las coordenadas (x, y) de su posición en función del tiempo. Por ejemplo:</w:t>
+      </w:r>
+    </w:p>
+    <w:p>
+      <w:pPr>
+        <w:spacing w:line="360" w:lineRule="auto"/>
+        <w:ind w:left="12" w:firstLine="708"/>
+        <w:rPr>
+          <w:b/>
+          <w:bCs/>
+        </w:rPr>
+      </w:pPr>
+      <w:r>
+        <w:rPr>
+          <w:b/>
+          <w:bCs/>
+        </w:rPr>
+        <w:t>Movimiento horizontal:</w:t>
+      </w:r>
+    </w:p>
+    <w:p>
+      <w:pPr>
+        <w:pStyle w:val="Prrafodelista"/>
+        <w:numPr>
+          <w:ilvl w:val="0"/>
+          <w:numId w:val="2"/>
+        </w:numPr>
+        <w:spacing w:line="360" w:lineRule="auto"/>
+      </w:pPr>
+      <w:r>
+        <w:t>x = x_0 + v_x * t</w:t>
+      </w:r>
+    </w:p>
+    <w:p>
+      <w:pPr>
+        <w:spacing w:line="360" w:lineRule="auto"/>
+        <w:ind w:firstLine="708"/>
+        <w:rPr>
+          <w:b/>
+          <w:bCs/>
+        </w:rPr>
+      </w:pPr>
+      <w:r>
+        <w:rPr>
+          <w:b/>
+          <w:bCs/>
+        </w:rPr>
+        <w:t>Movimiento vertical:</w:t>
+      </w:r>
+    </w:p>
+    <w:p>
+      <w:pPr>
+        <w:pStyle w:val="Prrafodelista"/>
+        <w:numPr>
+          <w:ilvl w:val="0"/>
+          <w:numId w:val="2"/>
+        </w:numPr>
+        <w:spacing w:line="360" w:lineRule="auto"/>
+      </w:pPr>
+      <w:r>
+        <w:t>y = y_0 + v_y * t + 1/2 * a * t^2</w:t>
+      </w:r>
+    </w:p>
+    <w:p>
+      <w:pPr>
+        <w:spacing w:line="360" w:lineRule="auto"/>
+      </w:pPr>
+      <w:r>
+        <w:rPr>
+          <w:b/>
+          <w:bCs/>
+        </w:rPr>
+        <w:t>Para el movimiento de los enemigos:</w:t>
+      </w:r>
+      <w:r>
+        <w:t xml:space="preserve"> </w:t>
+      </w:r>
+      <w:r>
+        <w:t>Se utilizan las mismas ecuaciones teniendo en cuenta la posición con respecto al tiempo.</w:t>
+      </w:r>
+    </w:p>
+    <w:p>
+      <w:pPr>
+        <w:spacing w:line="360" w:lineRule="auto"/>
+      </w:pPr>
+      <w:r>
+        <w:rPr>
+          <w:b/>
+          <w:bCs/>
+        </w:rPr>
+        <w:t>Para el jefe final:</w:t>
+      </w:r>
+      <w:r>
+        <w:t xml:space="preserve"> </w:t>
+      </w:r>
+      <w:r>
+        <w:t xml:space="preserve">Se definirán las mismas ecuaciones ya que tiene la capacidad de realizar los mismos movimientos que Rick and Morty en la batalla final. </w:t>
+      </w:r>
+    </w:p>
+    <w:p>
+      <w:pPr>
+        <w:spacing w:line="360" w:lineRule="auto"/>
+      </w:pPr>
+      <w:r>
+        <w:t xml:space="preserve">En </w:t>
+      </w:r>
+      <w:proofErr w:type="gramStart"/>
+      <w:r>
+        <w:t>conclusión</w:t>
+      </w:r>
+      <w:proofErr w:type="gramEnd"/>
+      <w:r>
+        <w:t xml:space="preserve"> se utilizarán las mismas ecuaciones en ambos niveles ya que es un juego en 2D en todo momento, pero se tendrá en cuenta ciertas características según el momento y el personaje. </w:t>
+      </w:r>
     </w:p>
     <w:sectPr>
       <w:pgSz w:w="12240" w:h="15840"/>
@@ -1113,7 +1743,7 @@
   <w:abstractNum w:abstractNumId="5" w15:restartNumberingAfterBreak="0">
     <w:nsid w:val="2BF630FF"/>
     <w:multiLevelType w:val="hybridMultilevel"/>
-    <w:tmpl w:val="F214758C"/>
+    <w:tmpl w:val="22CA1EFC"/>
     <w:lvl w:ilvl="0" w:tplc="240A000D">
       <w:start w:val="1"/>
       <w:numFmt w:val="bullet"/>
@@ -1563,19 +2193,245 @@
     </w:lvl>
   </w:abstractNum>
   <w:abstractNum w:abstractNumId="9" w15:restartNumberingAfterBreak="0">
+    <w:nsid w:val="674D3225"/>
+    <w:multiLevelType w:val="hybridMultilevel"/>
+    <w:tmpl w:val="E60019BA"/>
+    <w:lvl w:ilvl="0" w:tplc="240A0003">
+      <w:start w:val="1"/>
+      <w:numFmt w:val="bullet"/>
+      <w:lvlText w:val="o"/>
+      <w:lvlJc w:val="left"/>
+      <w:pPr>
+        <w:ind w:left="720" w:hanging="360"/>
+      </w:pPr>
+      <w:rPr>
+        <w:rFonts w:ascii="Courier New" w:hAnsi="Courier New" w:cs="Courier New" w:hint="default"/>
+      </w:rPr>
+    </w:lvl>
+    <w:lvl w:ilvl="1" w:tplc="240A0003" w:tentative="1">
+      <w:start w:val="1"/>
+      <w:numFmt w:val="bullet"/>
+      <w:lvlText w:val="o"/>
+      <w:lvlJc w:val="left"/>
+      <w:pPr>
+        <w:ind w:left="1440" w:hanging="360"/>
+      </w:pPr>
+      <w:rPr>
+        <w:rFonts w:ascii="Courier New" w:hAnsi="Courier New" w:cs="Courier New" w:hint="default"/>
+      </w:rPr>
+    </w:lvl>
+    <w:lvl w:ilvl="2" w:tplc="240A0005" w:tentative="1">
+      <w:start w:val="1"/>
+      <w:numFmt w:val="bullet"/>
+      <w:lvlText w:val=""/>
+      <w:lvlJc w:val="left"/>
+      <w:pPr>
+        <w:ind w:left="2160" w:hanging="360"/>
+      </w:pPr>
+      <w:rPr>
+        <w:rFonts w:ascii="Wingdings" w:hAnsi="Wingdings" w:hint="default"/>
+      </w:rPr>
+    </w:lvl>
+    <w:lvl w:ilvl="3" w:tplc="240A0001" w:tentative="1">
+      <w:start w:val="1"/>
+      <w:numFmt w:val="bullet"/>
+      <w:lvlText w:val=""/>
+      <w:lvlJc w:val="left"/>
+      <w:pPr>
+        <w:ind w:left="2880" w:hanging="360"/>
+      </w:pPr>
+      <w:rPr>
+        <w:rFonts w:ascii="Symbol" w:hAnsi="Symbol" w:hint="default"/>
+      </w:rPr>
+    </w:lvl>
+    <w:lvl w:ilvl="4" w:tplc="240A0003" w:tentative="1">
+      <w:start w:val="1"/>
+      <w:numFmt w:val="bullet"/>
+      <w:lvlText w:val="o"/>
+      <w:lvlJc w:val="left"/>
+      <w:pPr>
+        <w:ind w:left="3600" w:hanging="360"/>
+      </w:pPr>
+      <w:rPr>
+        <w:rFonts w:ascii="Courier New" w:hAnsi="Courier New" w:cs="Courier New" w:hint="default"/>
+      </w:rPr>
+    </w:lvl>
+    <w:lvl w:ilvl="5" w:tplc="240A0005" w:tentative="1">
+      <w:start w:val="1"/>
+      <w:numFmt w:val="bullet"/>
+      <w:lvlText w:val=""/>
+      <w:lvlJc w:val="left"/>
+      <w:pPr>
+        <w:ind w:left="4320" w:hanging="360"/>
+      </w:pPr>
+      <w:rPr>
+        <w:rFonts w:ascii="Wingdings" w:hAnsi="Wingdings" w:hint="default"/>
+      </w:rPr>
+    </w:lvl>
+    <w:lvl w:ilvl="6" w:tplc="240A0001" w:tentative="1">
+      <w:start w:val="1"/>
+      <w:numFmt w:val="bullet"/>
+      <w:lvlText w:val=""/>
+      <w:lvlJc w:val="left"/>
+      <w:pPr>
+        <w:ind w:left="5040" w:hanging="360"/>
+      </w:pPr>
+      <w:rPr>
+        <w:rFonts w:ascii="Symbol" w:hAnsi="Symbol" w:hint="default"/>
+      </w:rPr>
+    </w:lvl>
+    <w:lvl w:ilvl="7" w:tplc="240A0003" w:tentative="1">
+      <w:start w:val="1"/>
+      <w:numFmt w:val="bullet"/>
+      <w:lvlText w:val="o"/>
+      <w:lvlJc w:val="left"/>
+      <w:pPr>
+        <w:ind w:left="5760" w:hanging="360"/>
+      </w:pPr>
+      <w:rPr>
+        <w:rFonts w:ascii="Courier New" w:hAnsi="Courier New" w:cs="Courier New" w:hint="default"/>
+      </w:rPr>
+    </w:lvl>
+    <w:lvl w:ilvl="8" w:tplc="240A0005" w:tentative="1">
+      <w:start w:val="1"/>
+      <w:numFmt w:val="bullet"/>
+      <w:lvlText w:val=""/>
+      <w:lvlJc w:val="left"/>
+      <w:pPr>
+        <w:ind w:left="6480" w:hanging="360"/>
+      </w:pPr>
+      <w:rPr>
+        <w:rFonts w:ascii="Wingdings" w:hAnsi="Wingdings" w:hint="default"/>
+      </w:rPr>
+    </w:lvl>
+  </w:abstractNum>
+  <w:abstractNum w:abstractNumId="10" w15:restartNumberingAfterBreak="0">
     <w:nsid w:val="688A4739"/>
     <w:multiLevelType w:val="hybridMultilevel"/>
-    <w:tmpl w:val="18A24E2C"/>
+    <w:tmpl w:val="8A40566A"/>
     <w:lvl w:ilvl="0" w:tplc="240A0005">
       <w:start w:val="1"/>
       <w:numFmt w:val="bullet"/>
       <w:lvlText w:val=""/>
       <w:lvlJc w:val="left"/>
       <w:pPr>
-        <w:ind w:left="720" w:hanging="360"/>
-      </w:pPr>
-      <w:rPr>
-        <w:rFonts w:ascii="Wingdings" w:hAnsi="Wingdings" w:hint="default"/>
+        <w:ind w:left="1069" w:hanging="360"/>
+      </w:pPr>
+      <w:rPr>
+        <w:rFonts w:ascii="Wingdings" w:hAnsi="Wingdings" w:hint="default"/>
+      </w:rPr>
+    </w:lvl>
+    <w:lvl w:ilvl="1" w:tplc="240A0003">
+      <w:start w:val="1"/>
+      <w:numFmt w:val="bullet"/>
+      <w:lvlText w:val="o"/>
+      <w:lvlJc w:val="left"/>
+      <w:pPr>
+        <w:ind w:left="1440" w:hanging="360"/>
+      </w:pPr>
+      <w:rPr>
+        <w:rFonts w:ascii="Courier New" w:hAnsi="Courier New" w:cs="Courier New" w:hint="default"/>
+      </w:rPr>
+    </w:lvl>
+    <w:lvl w:ilvl="2" w:tplc="240A0005" w:tentative="1">
+      <w:start w:val="1"/>
+      <w:numFmt w:val="bullet"/>
+      <w:lvlText w:val=""/>
+      <w:lvlJc w:val="left"/>
+      <w:pPr>
+        <w:ind w:left="2160" w:hanging="360"/>
+      </w:pPr>
+      <w:rPr>
+        <w:rFonts w:ascii="Wingdings" w:hAnsi="Wingdings" w:hint="default"/>
+      </w:rPr>
+    </w:lvl>
+    <w:lvl w:ilvl="3" w:tplc="240A0001" w:tentative="1">
+      <w:start w:val="1"/>
+      <w:numFmt w:val="bullet"/>
+      <w:lvlText w:val=""/>
+      <w:lvlJc w:val="left"/>
+      <w:pPr>
+        <w:ind w:left="2880" w:hanging="360"/>
+      </w:pPr>
+      <w:rPr>
+        <w:rFonts w:ascii="Symbol" w:hAnsi="Symbol" w:hint="default"/>
+      </w:rPr>
+    </w:lvl>
+    <w:lvl w:ilvl="4" w:tplc="240A0003" w:tentative="1">
+      <w:start w:val="1"/>
+      <w:numFmt w:val="bullet"/>
+      <w:lvlText w:val="o"/>
+      <w:lvlJc w:val="left"/>
+      <w:pPr>
+        <w:ind w:left="3600" w:hanging="360"/>
+      </w:pPr>
+      <w:rPr>
+        <w:rFonts w:ascii="Courier New" w:hAnsi="Courier New" w:cs="Courier New" w:hint="default"/>
+      </w:rPr>
+    </w:lvl>
+    <w:lvl w:ilvl="5" w:tplc="240A0005" w:tentative="1">
+      <w:start w:val="1"/>
+      <w:numFmt w:val="bullet"/>
+      <w:lvlText w:val=""/>
+      <w:lvlJc w:val="left"/>
+      <w:pPr>
+        <w:ind w:left="4320" w:hanging="360"/>
+      </w:pPr>
+      <w:rPr>
+        <w:rFonts w:ascii="Wingdings" w:hAnsi="Wingdings" w:hint="default"/>
+      </w:rPr>
+    </w:lvl>
+    <w:lvl w:ilvl="6" w:tplc="240A0001" w:tentative="1">
+      <w:start w:val="1"/>
+      <w:numFmt w:val="bullet"/>
+      <w:lvlText w:val=""/>
+      <w:lvlJc w:val="left"/>
+      <w:pPr>
+        <w:ind w:left="5040" w:hanging="360"/>
+      </w:pPr>
+      <w:rPr>
+        <w:rFonts w:ascii="Symbol" w:hAnsi="Symbol" w:hint="default"/>
+      </w:rPr>
+    </w:lvl>
+    <w:lvl w:ilvl="7" w:tplc="240A0003" w:tentative="1">
+      <w:start w:val="1"/>
+      <w:numFmt w:val="bullet"/>
+      <w:lvlText w:val="o"/>
+      <w:lvlJc w:val="left"/>
+      <w:pPr>
+        <w:ind w:left="5760" w:hanging="360"/>
+      </w:pPr>
+      <w:rPr>
+        <w:rFonts w:ascii="Courier New" w:hAnsi="Courier New" w:cs="Courier New" w:hint="default"/>
+      </w:rPr>
+    </w:lvl>
+    <w:lvl w:ilvl="8" w:tplc="240A0005" w:tentative="1">
+      <w:start w:val="1"/>
+      <w:numFmt w:val="bullet"/>
+      <w:lvlText w:val=""/>
+      <w:lvlJc w:val="left"/>
+      <w:pPr>
+        <w:ind w:left="6480" w:hanging="360"/>
+      </w:pPr>
+      <w:rPr>
+        <w:rFonts w:ascii="Wingdings" w:hAnsi="Wingdings" w:hint="default"/>
+      </w:rPr>
+    </w:lvl>
+  </w:abstractNum>
+  <w:abstractNum w:abstractNumId="11" w15:restartNumberingAfterBreak="0">
+    <w:nsid w:val="767D689E"/>
+    <w:multiLevelType w:val="hybridMultilevel"/>
+    <w:tmpl w:val="7B46C95E"/>
+    <w:lvl w:ilvl="0" w:tplc="240A0001">
+      <w:start w:val="1"/>
+      <w:numFmt w:val="bullet"/>
+      <w:lvlText w:val=""/>
+      <w:lvlJc w:val="left"/>
+      <w:pPr>
+        <w:ind w:left="2160" w:hanging="360"/>
+      </w:pPr>
+      <w:rPr>
+        <w:rFonts w:ascii="Symbol" w:hAnsi="Symbol" w:hint="default"/>
       </w:rPr>
     </w:lvl>
     <w:lvl w:ilvl="1" w:tplc="240A0003" w:tentative="1">
@@ -1584,7 +2440,7 @@
       <w:lvlText w:val="o"/>
       <w:lvlJc w:val="left"/>
       <w:pPr>
-        <w:ind w:left="1440" w:hanging="360"/>
+        <w:ind w:left="2880" w:hanging="360"/>
       </w:pPr>
       <w:rPr>
         <w:rFonts w:ascii="Courier New" w:hAnsi="Courier New" w:cs="Courier New" w:hint="default"/>
@@ -1596,7 +2452,7 @@
       <w:lvlText w:val=""/>
       <w:lvlJc w:val="left"/>
       <w:pPr>
-        <w:ind w:left="2160" w:hanging="360"/>
+        <w:ind w:left="3600" w:hanging="360"/>
       </w:pPr>
       <w:rPr>
         <w:rFonts w:ascii="Wingdings" w:hAnsi="Wingdings" w:hint="default"/>
@@ -1608,7 +2464,7 @@
       <w:lvlText w:val=""/>
       <w:lvlJc w:val="left"/>
       <w:pPr>
-        <w:ind w:left="2880" w:hanging="360"/>
+        <w:ind w:left="4320" w:hanging="360"/>
       </w:pPr>
       <w:rPr>
         <w:rFonts w:ascii="Symbol" w:hAnsi="Symbol" w:hint="default"/>
@@ -1620,7 +2476,7 @@
       <w:lvlText w:val="o"/>
       <w:lvlJc w:val="left"/>
       <w:pPr>
-        <w:ind w:left="3600" w:hanging="360"/>
+        <w:ind w:left="5040" w:hanging="360"/>
       </w:pPr>
       <w:rPr>
         <w:rFonts w:ascii="Courier New" w:hAnsi="Courier New" w:cs="Courier New" w:hint="default"/>
@@ -1632,7 +2488,7 @@
       <w:lvlText w:val=""/>
       <w:lvlJc w:val="left"/>
       <w:pPr>
-        <w:ind w:left="4320" w:hanging="360"/>
+        <w:ind w:left="5760" w:hanging="360"/>
       </w:pPr>
       <w:rPr>
         <w:rFonts w:ascii="Wingdings" w:hAnsi="Wingdings" w:hint="default"/>
@@ -1644,7 +2500,7 @@
       <w:lvlText w:val=""/>
       <w:lvlJc w:val="left"/>
       <w:pPr>
-        <w:ind w:left="5040" w:hanging="360"/>
+        <w:ind w:left="6480" w:hanging="360"/>
       </w:pPr>
       <w:rPr>
         <w:rFonts w:ascii="Symbol" w:hAnsi="Symbol" w:hint="default"/>
@@ -1656,7 +2512,7 @@
       <w:lvlText w:val="o"/>
       <w:lvlJc w:val="left"/>
       <w:pPr>
-        <w:ind w:left="5760" w:hanging="360"/>
+        <w:ind w:left="7200" w:hanging="360"/>
       </w:pPr>
       <w:rPr>
         <w:rFonts w:ascii="Courier New" w:hAnsi="Courier New" w:cs="Courier New" w:hint="default"/>
@@ -1668,14 +2524,14 @@
       <w:lvlText w:val=""/>
       <w:lvlJc w:val="left"/>
       <w:pPr>
-        <w:ind w:left="6480" w:hanging="360"/>
+        <w:ind w:left="7920" w:hanging="360"/>
       </w:pPr>
       <w:rPr>
         <w:rFonts w:ascii="Wingdings" w:hAnsi="Wingdings" w:hint="default"/>
       </w:rPr>
     </w:lvl>
   </w:abstractNum>
-  <w:abstractNum w:abstractNumId="10" w15:restartNumberingAfterBreak="0">
+  <w:abstractNum w:abstractNumId="12" w15:restartNumberingAfterBreak="0">
     <w:nsid w:val="7E152D4F"/>
     <w:multiLevelType w:val="hybridMultilevel"/>
     <w:tmpl w:val="B6E274E0"/>
@@ -1792,7 +2648,7 @@
     <w:abstractNumId w:val="8"/>
   </w:num>
   <w:num w:numId="2" w16cid:durableId="1238780418">
-    <w:abstractNumId w:val="9"/>
+    <w:abstractNumId w:val="10"/>
   </w:num>
   <w:num w:numId="3" w16cid:durableId="1585648758">
     <w:abstractNumId w:val="5"/>
@@ -1816,10 +2672,16 @@
     <w:abstractNumId w:val="7"/>
   </w:num>
   <w:num w:numId="10" w16cid:durableId="2065174698">
-    <w:abstractNumId w:val="10"/>
+    <w:abstractNumId w:val="12"/>
   </w:num>
   <w:num w:numId="11" w16cid:durableId="597057586">
     <w:abstractNumId w:val="6"/>
+  </w:num>
+  <w:num w:numId="12" w16cid:durableId="1916471582">
+    <w:abstractNumId w:val="9"/>
+  </w:num>
+  <w:num w:numId="13" w16cid:durableId="1287198487">
+    <w:abstractNumId w:val="11"/>
   </w:num>
 </w:numbering>
 </file>

</xml_diff>